<commit_message>
updated Websites branding to Web App
</commit_message>
<xml_diff>
--- a/docs/Kudu Console Walk-Through Demo.docx
+++ b/docs/Kudu Console Walk-Through Demo.docx
@@ -1,6 +1,6 @@
 
 <file path=word/document.xml><?xml version="1.0" encoding="utf-8"?>
-<w:document xmlns:wpc="http://schemas.microsoft.com/office/word/2010/wordprocessingCanvas" xmlns:mc="http://schemas.openxmlformats.org/markup-compatibility/2006" xmlns:o="urn:schemas-microsoft-com:office:office" xmlns:r="http://schemas.openxmlformats.org/officeDocument/2006/relationships" xmlns:m="http://schemas.openxmlformats.org/officeDocument/2006/math" xmlns:v="urn:schemas-microsoft-com:vml" xmlns:wp14="http://schemas.microsoft.com/office/word/2010/wordprocessingDrawing" xmlns:wp="http://schemas.openxmlformats.org/drawingml/2006/wordprocessingDrawing" xmlns:w10="urn:schemas-microsoft-com:office:word" xmlns:w="http://schemas.openxmlformats.org/wordprocessingml/2006/main" xmlns:w14="http://schemas.microsoft.com/office/word/2010/wordml" xmlns:w15="http://schemas.microsoft.com/office/word/2012/wordml" xmlns:wpg="http://schemas.microsoft.com/office/word/2010/wordprocessingGroup" xmlns:wpi="http://schemas.microsoft.com/office/word/2010/wordprocessingInk" xmlns:wne="http://schemas.microsoft.com/office/word/2006/wordml" xmlns:wps="http://schemas.microsoft.com/office/word/2010/wordprocessingShape" mc:Ignorable="w14 w15 wp14">
+<w:document xmlns:wpc="http://schemas.microsoft.com/office/word/2010/wordprocessingCanvas" xmlns:cx="http://schemas.microsoft.com/office/drawing/2014/chartex" xmlns:mc="http://schemas.openxmlformats.org/markup-compatibility/2006" xmlns:o="urn:schemas-microsoft-com:office:office" xmlns:r="http://schemas.openxmlformats.org/officeDocument/2006/relationships" xmlns:m="http://schemas.openxmlformats.org/officeDocument/2006/math" xmlns:v="urn:schemas-microsoft-com:vml" xmlns:wp14="http://schemas.microsoft.com/office/word/2010/wordprocessingDrawing" xmlns:wp="http://schemas.openxmlformats.org/drawingml/2006/wordprocessingDrawing" xmlns:w10="urn:schemas-microsoft-com:office:word" xmlns:w="http://schemas.openxmlformats.org/wordprocessingml/2006/main" xmlns:w14="http://schemas.microsoft.com/office/word/2010/wordml" xmlns:w15="http://schemas.microsoft.com/office/word/2012/wordml" xmlns:wpg="http://schemas.microsoft.com/office/word/2010/wordprocessingGroup" xmlns:wpi="http://schemas.microsoft.com/office/word/2010/wordprocessingInk" xmlns:wne="http://schemas.microsoft.com/office/word/2006/wordml" xmlns:wps="http://schemas.microsoft.com/office/word/2010/wordprocessingShape" mc:Ignorable="w14 w15 wp14">
   <w:body>
     <w:p>
       <w:pPr>
@@ -13,8 +13,6 @@
           <w:szCs w:val="40"/>
         </w:rPr>
       </w:pPr>
-      <w:bookmarkStart w:id="0" w:name="_GoBack"/>
-      <w:bookmarkEnd w:id="0"/>
       <w:r>
         <w:rPr>
           <w:rFonts w:ascii="Calibri Light" w:hAnsi="Calibri Light"/>
@@ -230,9 +228,9 @@
         <w:tblLook w:val="04A0" w:firstRow="1" w:lastRow="0" w:firstColumn="1" w:lastColumn="0" w:noHBand="0" w:noVBand="1"/>
       </w:tblPr>
       <w:tblGrid>
-        <w:gridCol w:w="9280"/>
-        <w:gridCol w:w="2878"/>
-        <w:gridCol w:w="1706"/>
+        <w:gridCol w:w="6198"/>
+        <w:gridCol w:w="1959"/>
+        <w:gridCol w:w="1183"/>
       </w:tblGrid>
       <w:tr>
         <w:trPr>
@@ -554,15 +552,39 @@
                 <w:sz w:val="22"/>
                 <w:szCs w:val="22"/>
               </w:rPr>
-              <w:t xml:space="preserve"> worst ke</w:t>
-            </w:r>
-            <w:r>
-              <w:rPr>
-                <w:rFonts w:ascii="Calibri" w:hAnsi="Calibri"/>
-                <w:sz w:val="22"/>
-                <w:szCs w:val="22"/>
-              </w:rPr>
-              <w:t>pt secret of Azure Websites. The Kudu Console provides a wide range of features which will help you be more successful building an application on Azure Websites.</w:t>
+              <w:t xml:space="preserve"> worst kept secret of Azure Web</w:t>
+            </w:r>
+            <w:r>
+              <w:rPr>
+                <w:rFonts w:ascii="Calibri" w:hAnsi="Calibri"/>
+                <w:sz w:val="22"/>
+                <w:szCs w:val="22"/>
+              </w:rPr>
+              <w:t xml:space="preserve"> App</w:t>
+            </w:r>
+            <w:r>
+              <w:rPr>
+                <w:rFonts w:ascii="Calibri" w:hAnsi="Calibri"/>
+                <w:sz w:val="22"/>
+                <w:szCs w:val="22"/>
+              </w:rPr>
+              <w:t>. The Kudu Console provides a wide range of features which will help you be more successful building an application on Azure Web</w:t>
+            </w:r>
+            <w:r>
+              <w:rPr>
+                <w:rFonts w:ascii="Calibri" w:hAnsi="Calibri"/>
+                <w:sz w:val="22"/>
+                <w:szCs w:val="22"/>
+              </w:rPr>
+              <w:t xml:space="preserve"> App</w:t>
+            </w:r>
+            <w:r>
+              <w:rPr>
+                <w:rFonts w:ascii="Calibri" w:hAnsi="Calibri"/>
+                <w:sz w:val="22"/>
+                <w:szCs w:val="22"/>
+              </w:rPr>
+              <w:t>.</w:t>
             </w:r>
           </w:p>
         </w:tc>
@@ -597,6 +619,7 @@
               <w:rPr>
                 <w:noProof/>
               </w:rPr>
+              <w:lastRenderedPageBreak/>
               <w:drawing>
                 <wp:inline distT="0" distB="0" distL="0" distR="0">
                   <wp:extent cx="5760720" cy="2537460"/>
@@ -700,8 +723,18 @@
                 <w:sz w:val="22"/>
                 <w:szCs w:val="22"/>
               </w:rPr>
-              <w:t>Click on Environment in the navigation menu.</w:t>
-            </w:r>
+              <w:t xml:space="preserve">Click on Environment in the navigation </w:t>
+            </w:r>
+            <w:proofErr w:type="gramStart"/>
+            <w:r>
+              <w:rPr>
+                <w:rFonts w:ascii="Calibri" w:hAnsi="Calibri"/>
+                <w:sz w:val="22"/>
+                <w:szCs w:val="22"/>
+              </w:rPr>
+              <w:t>menu.</w:t>
+            </w:r>
+            <w:proofErr w:type="gramEnd"/>
           </w:p>
         </w:tc>
         <w:tc>
@@ -737,8 +770,18 @@
                 <w:sz w:val="22"/>
                 <w:szCs w:val="22"/>
               </w:rPr>
-              <w:t>The kudu console provides a useful interface for helping diagnose bugs, test functionality and extend functionality beyond your website.</w:t>
-            </w:r>
+              <w:t xml:space="preserve">The kudu console provides a useful interface for helping diagnose bugs, test functionality and extend functionality beyond your </w:t>
+            </w:r>
+            <w:proofErr w:type="gramStart"/>
+            <w:r>
+              <w:rPr>
+                <w:rFonts w:ascii="Calibri" w:hAnsi="Calibri"/>
+                <w:sz w:val="22"/>
+                <w:szCs w:val="22"/>
+              </w:rPr>
+              <w:t>website.</w:t>
+            </w:r>
+            <w:proofErr w:type="gramEnd"/>
           </w:p>
         </w:tc>
       </w:tr>
@@ -772,7 +815,6 @@
               <w:rPr>
                 <w:noProof/>
               </w:rPr>
-              <w:lastRenderedPageBreak/>
               <w:drawing>
                 <wp:inline distT="0" distB="0" distL="0" distR="0">
                   <wp:extent cx="5768340" cy="2583180"/>
@@ -876,8 +918,18 @@
                 <w:sz w:val="22"/>
                 <w:szCs w:val="22"/>
               </w:rPr>
-              <w:t>In the table of contents under Index, click on Environment Variables.</w:t>
-            </w:r>
+              <w:t xml:space="preserve">In the table of contents under Index, click on Environment </w:t>
+            </w:r>
+            <w:proofErr w:type="gramStart"/>
+            <w:r>
+              <w:rPr>
+                <w:rFonts w:ascii="Calibri" w:hAnsi="Calibri"/>
+                <w:sz w:val="22"/>
+                <w:szCs w:val="22"/>
+              </w:rPr>
+              <w:t>Variables.</w:t>
+            </w:r>
+            <w:proofErr w:type="gramEnd"/>
           </w:p>
         </w:tc>
         <w:tc>
@@ -913,16 +965,18 @@
                 <w:sz w:val="22"/>
                 <w:szCs w:val="22"/>
               </w:rPr>
-              <w:t xml:space="preserve">In the Environment we can view common system information, application settings, environment </w:t>
-            </w:r>
-            <w:r>
-              <w:rPr>
-                <w:rFonts w:ascii="Calibri" w:hAnsi="Calibri"/>
-                <w:sz w:val="22"/>
-                <w:szCs w:val="22"/>
-              </w:rPr>
-              <w:t>and other variables. This can be helpful to identify issues when reading App Settings from non-.NET languages.</w:t>
-            </w:r>
+              <w:t xml:space="preserve">In the Environment we can view common system information, application settings, environment and other variables. This can be helpful to identify issues when reading App Settings from non-.NET </w:t>
+            </w:r>
+            <w:proofErr w:type="gramStart"/>
+            <w:r>
+              <w:rPr>
+                <w:rFonts w:ascii="Calibri" w:hAnsi="Calibri"/>
+                <w:sz w:val="22"/>
+                <w:szCs w:val="22"/>
+              </w:rPr>
+              <w:t>languages.</w:t>
+            </w:r>
+            <w:proofErr w:type="gramEnd"/>
           </w:p>
         </w:tc>
       </w:tr>
@@ -956,6 +1010,7 @@
               <w:rPr>
                 <w:noProof/>
               </w:rPr>
+              <w:lastRenderedPageBreak/>
               <w:drawing>
                 <wp:inline distT="0" distB="0" distL="0" distR="0">
                   <wp:extent cx="5775960" cy="2743200"/>
@@ -1096,16 +1151,18 @@
                 <w:sz w:val="22"/>
                 <w:szCs w:val="22"/>
               </w:rPr>
-              <w:t>Kudu provides command-line access in two varieties windows command prompt and PowerShell. The folder listing will update with a table of the</w:t>
-            </w:r>
-            <w:r>
-              <w:rPr>
-                <w:rFonts w:ascii="Calibri" w:hAnsi="Calibri"/>
-                <w:sz w:val="22"/>
-                <w:szCs w:val="22"/>
-              </w:rPr>
-              <w:t xml:space="preserve"> contents of a folder which is reflected in the command line window.</w:t>
-            </w:r>
+              <w:t xml:space="preserve">Kudu provides command-line access in two varieties windows command prompt and PowerShell. The folder listing will update with a table of the contents of a folder which is reflected in the command line </w:t>
+            </w:r>
+            <w:proofErr w:type="gramStart"/>
+            <w:r>
+              <w:rPr>
+                <w:rFonts w:ascii="Calibri" w:hAnsi="Calibri"/>
+                <w:sz w:val="22"/>
+                <w:szCs w:val="22"/>
+              </w:rPr>
+              <w:t>window.</w:t>
+            </w:r>
+            <w:proofErr w:type="gramEnd"/>
           </w:p>
         </w:tc>
       </w:tr>
@@ -1139,7 +1196,6 @@
               <w:rPr>
                 <w:noProof/>
               </w:rPr>
-              <w:lastRenderedPageBreak/>
               <w:drawing>
                 <wp:inline distT="0" distB="0" distL="0" distR="0">
                   <wp:extent cx="5783580" cy="3032760"/>
@@ -1243,8 +1299,36 @@
                 <w:sz w:val="22"/>
                 <w:szCs w:val="22"/>
               </w:rPr>
-              <w:t>Type git in the console, then hit enter.</w:t>
-            </w:r>
+              <w:t xml:space="preserve">Type </w:t>
+            </w:r>
+            <w:proofErr w:type="spellStart"/>
+            <w:r>
+              <w:rPr>
+                <w:rFonts w:ascii="Calibri" w:hAnsi="Calibri"/>
+                <w:sz w:val="22"/>
+                <w:szCs w:val="22"/>
+              </w:rPr>
+              <w:t>git</w:t>
+            </w:r>
+            <w:proofErr w:type="spellEnd"/>
+            <w:r>
+              <w:rPr>
+                <w:rFonts w:ascii="Calibri" w:hAnsi="Calibri"/>
+                <w:sz w:val="22"/>
+                <w:szCs w:val="22"/>
+              </w:rPr>
+              <w:t xml:space="preserve"> in the console, then hit </w:t>
+            </w:r>
+            <w:proofErr w:type="gramStart"/>
+            <w:r>
+              <w:rPr>
+                <w:rFonts w:ascii="Calibri" w:hAnsi="Calibri"/>
+                <w:sz w:val="22"/>
+                <w:szCs w:val="22"/>
+              </w:rPr>
+              <w:t>enter.</w:t>
+            </w:r>
+            <w:proofErr w:type="gramEnd"/>
           </w:p>
         </w:tc>
         <w:tc>
@@ -1280,16 +1364,61 @@
                 <w:sz w:val="22"/>
                 <w:szCs w:val="22"/>
               </w:rPr>
-              <w:t xml:space="preserve">There are a number of tools available on Azure Websites which can help you be productive while you're using the command line in your site. One of those tools is Git, which </w:t>
-            </w:r>
-            <w:r>
-              <w:rPr>
-                <w:rFonts w:ascii="Calibri" w:hAnsi="Calibri"/>
-                <w:sz w:val="22"/>
-                <w:szCs w:val="22"/>
-              </w:rPr>
-              <w:t>we can see a listing of the commands when we run it.</w:t>
-            </w:r>
+              <w:t>There are a number of tools available on Azure Web</w:t>
+            </w:r>
+            <w:r>
+              <w:rPr>
+                <w:rFonts w:ascii="Calibri" w:hAnsi="Calibri"/>
+                <w:sz w:val="22"/>
+                <w:szCs w:val="22"/>
+              </w:rPr>
+              <w:t xml:space="preserve"> App</w:t>
+            </w:r>
+            <w:r>
+              <w:rPr>
+                <w:rFonts w:ascii="Calibri" w:hAnsi="Calibri"/>
+                <w:sz w:val="22"/>
+                <w:szCs w:val="22"/>
+              </w:rPr>
+              <w:t xml:space="preserve"> which can help you be productive while you're using the command line in your site. One of those tools is </w:t>
+            </w:r>
+            <w:proofErr w:type="spellStart"/>
+            <w:r>
+              <w:rPr>
+                <w:rFonts w:ascii="Calibri" w:hAnsi="Calibri"/>
+                <w:sz w:val="22"/>
+                <w:szCs w:val="22"/>
+              </w:rPr>
+              <w:t>Git</w:t>
+            </w:r>
+            <w:proofErr w:type="spellEnd"/>
+            <w:r>
+              <w:rPr>
+                <w:rFonts w:ascii="Calibri" w:hAnsi="Calibri"/>
+                <w:sz w:val="22"/>
+                <w:szCs w:val="22"/>
+              </w:rPr>
+              <w:t xml:space="preserve">, which we can see a listing of </w:t>
+            </w:r>
+            <w:r>
+              <w:rPr>
+                <w:rFonts w:ascii="Calibri" w:hAnsi="Calibri"/>
+                <w:sz w:val="22"/>
+                <w:szCs w:val="22"/>
+              </w:rPr>
+              <w:lastRenderedPageBreak/>
+              <w:t xml:space="preserve">the commands when we run </w:t>
+            </w:r>
+            <w:proofErr w:type="gramStart"/>
+            <w:r>
+              <w:rPr>
+                <w:rFonts w:ascii="Calibri" w:hAnsi="Calibri"/>
+                <w:sz w:val="22"/>
+                <w:szCs w:val="22"/>
+              </w:rPr>
+              <w:t>it.</w:t>
+            </w:r>
+            <w:proofErr w:type="gramEnd"/>
           </w:p>
         </w:tc>
       </w:tr>
@@ -1323,6 +1452,7 @@
               <w:rPr>
                 <w:noProof/>
               </w:rPr>
+              <w:lastRenderedPageBreak/>
               <w:drawing>
                 <wp:inline distT="0" distB="0" distL="0" distR="0">
                   <wp:extent cx="5791200" cy="3025140"/>
@@ -1426,8 +1556,18 @@
                 <w:sz w:val="22"/>
                 <w:szCs w:val="22"/>
               </w:rPr>
-              <w:t>type curl --help in the console, then hit enter.</w:t>
-            </w:r>
+              <w:t xml:space="preserve">type curl --help in the console, then hit </w:t>
+            </w:r>
+            <w:proofErr w:type="gramStart"/>
+            <w:r>
+              <w:rPr>
+                <w:rFonts w:ascii="Calibri" w:hAnsi="Calibri"/>
+                <w:sz w:val="22"/>
+                <w:szCs w:val="22"/>
+              </w:rPr>
+              <w:t>enter.</w:t>
+            </w:r>
+            <w:proofErr w:type="gramEnd"/>
           </w:p>
         </w:tc>
         <w:tc>
@@ -1463,8 +1603,28 @@
                 <w:sz w:val="22"/>
                 <w:szCs w:val="22"/>
               </w:rPr>
-              <w:t>Another tool available on the machine is curl which is helpful for downloading files. This is handy when creating a Site Extension or testing functionality of a WebJob.</w:t>
-            </w:r>
+              <w:t xml:space="preserve">Another tool available on the machine is curl which is helpful for downloading files. This is handy when creating a Site Extension or testing functionality of a </w:t>
+            </w:r>
+            <w:proofErr w:type="spellStart"/>
+            <w:proofErr w:type="gramStart"/>
+            <w:r>
+              <w:rPr>
+                <w:rFonts w:ascii="Calibri" w:hAnsi="Calibri"/>
+                <w:sz w:val="22"/>
+                <w:szCs w:val="22"/>
+              </w:rPr>
+              <w:t>WebJob</w:t>
+            </w:r>
+            <w:proofErr w:type="spellEnd"/>
+            <w:r>
+              <w:rPr>
+                <w:rFonts w:ascii="Calibri" w:hAnsi="Calibri"/>
+                <w:sz w:val="22"/>
+                <w:szCs w:val="22"/>
+              </w:rPr>
+              <w:t>.</w:t>
+            </w:r>
+            <w:proofErr w:type="gramEnd"/>
           </w:p>
         </w:tc>
       </w:tr>
@@ -1498,7 +1658,6 @@
               <w:rPr>
                 <w:noProof/>
               </w:rPr>
-              <w:lastRenderedPageBreak/>
               <w:drawing>
                 <wp:inline distT="0" distB="0" distL="0" distR="0">
                   <wp:extent cx="5791200" cy="1569720"/>
@@ -1602,8 +1761,18 @@
                 <w:sz w:val="22"/>
                 <w:szCs w:val="22"/>
               </w:rPr>
-              <w:t>Click on Process explorer.</w:t>
-            </w:r>
+              <w:t xml:space="preserve">Click on Process </w:t>
+            </w:r>
+            <w:proofErr w:type="gramStart"/>
+            <w:r>
+              <w:rPr>
+                <w:rFonts w:ascii="Calibri" w:hAnsi="Calibri"/>
+                <w:sz w:val="22"/>
+                <w:szCs w:val="22"/>
+              </w:rPr>
+              <w:t>explorer.</w:t>
+            </w:r>
+            <w:proofErr w:type="gramEnd"/>
           </w:p>
         </w:tc>
         <w:tc>
@@ -1639,16 +1808,27 @@
                 <w:sz w:val="22"/>
                 <w:szCs w:val="22"/>
               </w:rPr>
-              <w:t xml:space="preserve">If your </w:t>
-            </w:r>
-            <w:r>
-              <w:rPr>
-                <w:rFonts w:ascii="Calibri" w:hAnsi="Calibri"/>
-                <w:sz w:val="22"/>
-                <w:szCs w:val="22"/>
-              </w:rPr>
-              <w:t>application has background processes, or CPU/Memory leaks, it's important to be able to check on the status of the processes. Process Explorer provides this information and the ability to kill a process if it is to get out of control.</w:t>
-            </w:r>
+              <w:t>If your application has background processes, or CPU/Memory leaks, it's important to be able to check on the status of the processes. Process Explorer provides this informatio</w:t>
+            </w:r>
+            <w:r>
+              <w:rPr>
+                <w:rFonts w:ascii="Calibri" w:hAnsi="Calibri"/>
+                <w:sz w:val="22"/>
+                <w:szCs w:val="22"/>
+              </w:rPr>
+              <w:lastRenderedPageBreak/>
+              <w:t xml:space="preserve">n and the ability to kill a process if it is to get out of </w:t>
+            </w:r>
+            <w:proofErr w:type="gramStart"/>
+            <w:r>
+              <w:rPr>
+                <w:rFonts w:ascii="Calibri" w:hAnsi="Calibri"/>
+                <w:sz w:val="22"/>
+                <w:szCs w:val="22"/>
+              </w:rPr>
+              <w:t>control.</w:t>
+            </w:r>
+            <w:proofErr w:type="gramEnd"/>
           </w:p>
         </w:tc>
       </w:tr>
@@ -1682,6 +1862,7 @@
               <w:rPr>
                 <w:noProof/>
               </w:rPr>
+              <w:lastRenderedPageBreak/>
               <w:drawing>
                 <wp:inline distT="0" distB="0" distL="0" distR="0">
                   <wp:extent cx="5775960" cy="2956560"/>
@@ -1785,8 +1966,18 @@
                 <w:sz w:val="22"/>
                 <w:szCs w:val="22"/>
               </w:rPr>
-              <w:t>Click on the Properties button, next to a process.</w:t>
-            </w:r>
+              <w:t xml:space="preserve">Click on the Properties button, next to a </w:t>
+            </w:r>
+            <w:proofErr w:type="gramStart"/>
+            <w:r>
+              <w:rPr>
+                <w:rFonts w:ascii="Calibri" w:hAnsi="Calibri"/>
+                <w:sz w:val="22"/>
+                <w:szCs w:val="22"/>
+              </w:rPr>
+              <w:t>process.</w:t>
+            </w:r>
+            <w:proofErr w:type="gramEnd"/>
           </w:p>
         </w:tc>
         <w:tc>
@@ -1822,16 +2013,18 @@
                 <w:sz w:val="22"/>
                 <w:szCs w:val="22"/>
               </w:rPr>
-              <w:t>You can click</w:t>
-            </w:r>
-            <w:r>
-              <w:rPr>
-                <w:rFonts w:ascii="Calibri" w:hAnsi="Calibri"/>
-                <w:sz w:val="22"/>
-                <w:szCs w:val="22"/>
-              </w:rPr>
-              <w:t xml:space="preserve"> on the properties button and look at a number of attributes of the process including Modules, Handles, and Threads that it's using. As well as the CPU time and memory usage.</w:t>
-            </w:r>
+              <w:t xml:space="preserve">You can click on the properties button and look at a number of attributes of the process including Modules, Handles, and Threads that it's using. As well as the CPU time and memory </w:t>
+            </w:r>
+            <w:proofErr w:type="gramStart"/>
+            <w:r>
+              <w:rPr>
+                <w:rFonts w:ascii="Calibri" w:hAnsi="Calibri"/>
+                <w:sz w:val="22"/>
+                <w:szCs w:val="22"/>
+              </w:rPr>
+              <w:t>usage.</w:t>
+            </w:r>
+            <w:proofErr w:type="gramEnd"/>
           </w:p>
         </w:tc>
       </w:tr>
@@ -2005,16 +2198,18 @@
                 <w:sz w:val="22"/>
                 <w:szCs w:val="22"/>
               </w:rPr>
-              <w:t>There is also a quick context menu when you right click on an item which allows you to Kill the process, download a memory dump</w:t>
-            </w:r>
-            <w:r>
-              <w:rPr>
-                <w:rFonts w:ascii="Calibri" w:hAnsi="Calibri"/>
-                <w:sz w:val="22"/>
-                <w:szCs w:val="22"/>
-              </w:rPr>
-              <w:t>, or a garbage collection dump.</w:t>
-            </w:r>
+              <w:t xml:space="preserve">There is also a quick context menu when you right click on an item which allows you to Kill the process, download a memory dump, or a garbage collection </w:t>
+            </w:r>
+            <w:proofErr w:type="gramStart"/>
+            <w:r>
+              <w:rPr>
+                <w:rFonts w:ascii="Calibri" w:hAnsi="Calibri"/>
+                <w:sz w:val="22"/>
+                <w:szCs w:val="22"/>
+              </w:rPr>
+              <w:t>dump.</w:t>
+            </w:r>
+            <w:proofErr w:type="gramEnd"/>
           </w:p>
         </w:tc>
       </w:tr>
@@ -2048,6 +2243,7 @@
               <w:rPr>
                 <w:noProof/>
               </w:rPr>
+              <w:lastRenderedPageBreak/>
               <w:drawing>
                 <wp:inline distT="0" distB="0" distL="0" distR="0">
                   <wp:extent cx="5775960" cy="1036320"/>
@@ -2151,16 +2347,18 @@
                 <w:sz w:val="22"/>
                 <w:szCs w:val="22"/>
               </w:rPr>
-              <w:t>Click on Too</w:t>
-            </w:r>
-            <w:r>
-              <w:rPr>
-                <w:rFonts w:ascii="Calibri" w:hAnsi="Calibri"/>
-                <w:sz w:val="22"/>
-                <w:szCs w:val="22"/>
-              </w:rPr>
-              <w:t>ls, Select Web Hooks.</w:t>
-            </w:r>
+              <w:t xml:space="preserve">Click on Tools, Select Web </w:t>
+            </w:r>
+            <w:proofErr w:type="gramStart"/>
+            <w:r>
+              <w:rPr>
+                <w:rFonts w:ascii="Calibri" w:hAnsi="Calibri"/>
+                <w:sz w:val="22"/>
+                <w:szCs w:val="22"/>
+              </w:rPr>
+              <w:t>Hooks.</w:t>
+            </w:r>
+            <w:proofErr w:type="gramEnd"/>
           </w:p>
         </w:tc>
         <w:tc>
@@ -2196,15 +2394,7 @@
                 <w:sz w:val="22"/>
                 <w:szCs w:val="22"/>
               </w:rPr>
-              <w:t xml:space="preserve">Under the tools menu there are a number of great diagnostic features to further help you manage your website. I suggest looking into the Support site as there is some tremendous content available online which covers how to use it for </w:t>
-            </w:r>
-            <w:r>
-              <w:rPr>
-                <w:rFonts w:ascii="Calibri" w:hAnsi="Calibri"/>
-                <w:sz w:val="22"/>
-                <w:szCs w:val="22"/>
-              </w:rPr>
-              <w:t>diagnostics</w:t>
+              <w:t>Under the tools menu there are a number of great diagnostic features to further help you manage your website. I suggest looking into the Support site as there is some tremendous content available online which covers how to use it for diagnostics</w:t>
             </w:r>
           </w:p>
         </w:tc>
@@ -2379,16 +2569,45 @@
                 <w:sz w:val="22"/>
                 <w:szCs w:val="22"/>
               </w:rPr>
-              <w:t>A w</w:t>
-            </w:r>
-            <w:r>
-              <w:rPr>
-                <w:rFonts w:ascii="Calibri" w:hAnsi="Calibri"/>
-                <w:sz w:val="22"/>
-                <w:szCs w:val="22"/>
-              </w:rPr>
-              <w:t>eb hook is a simple HTTP Request to a URL which is triggered by an event in Kudu, in this case PostDeployment. The HTTP Request is used to kick off an action by your application or a third party service.</w:t>
-            </w:r>
+              <w:t xml:space="preserve">A web hook is a simple HTTP Request to a URL which is triggered by an event in Kudu, in this case </w:t>
+            </w:r>
+            <w:proofErr w:type="spellStart"/>
+            <w:r>
+              <w:rPr>
+                <w:rFonts w:ascii="Calibri" w:hAnsi="Calibri"/>
+                <w:sz w:val="22"/>
+                <w:szCs w:val="22"/>
+              </w:rPr>
+              <w:t>PostDeployment</w:t>
+            </w:r>
+            <w:proofErr w:type="spellEnd"/>
+            <w:r>
+              <w:rPr>
+                <w:rFonts w:ascii="Calibri" w:hAnsi="Calibri"/>
+                <w:sz w:val="22"/>
+                <w:szCs w:val="22"/>
+              </w:rPr>
+              <w:t xml:space="preserve">. The HTTP Request is used to kick off an </w:t>
+            </w:r>
+            <w:r>
+              <w:rPr>
+                <w:rFonts w:ascii="Calibri" w:hAnsi="Calibri"/>
+                <w:sz w:val="22"/>
+                <w:szCs w:val="22"/>
+              </w:rPr>
+              <w:lastRenderedPageBreak/>
+              <w:t xml:space="preserve">action by your application or a third party </w:t>
+            </w:r>
+            <w:proofErr w:type="gramStart"/>
+            <w:r>
+              <w:rPr>
+                <w:rFonts w:ascii="Calibri" w:hAnsi="Calibri"/>
+                <w:sz w:val="22"/>
+                <w:szCs w:val="22"/>
+              </w:rPr>
+              <w:t>service.</w:t>
+            </w:r>
+            <w:proofErr w:type="gramEnd"/>
           </w:p>
         </w:tc>
       </w:tr>
@@ -2424,6 +2643,7 @@
               </w:rPr>
             </w:pPr>
             <w:hyperlink r:id="rId15" w:anchor="Kudu%20Web%20Hooks%20with%20Zapier%20Demo&amp;section-id={43991447-ABD3-4337-A0D7-974CB547D329}&amp;page-id={5606FD35-82AB-4377-9034-556DA8AC6530}&amp;base-path=https://d.docs.live.net/d288d15a18c7bf80/Documents/Demos" w:history="1">
+              <w:proofErr w:type="spellStart"/>
               <w:r>
                 <w:rPr>
                   <w:rStyle w:val="Hyperlink"/>
@@ -2431,7 +2651,17 @@
                   <w:sz w:val="22"/>
                   <w:szCs w:val="22"/>
                 </w:rPr>
-                <w:t>Zapier Demo</w:t>
+                <w:t>Zapier</w:t>
+              </w:r>
+              <w:proofErr w:type="spellEnd"/>
+              <w:r>
+                <w:rPr>
+                  <w:rStyle w:val="Hyperlink"/>
+                  <w:rFonts w:ascii="Calibri" w:hAnsi="Calibri"/>
+                  <w:sz w:val="22"/>
+                  <w:szCs w:val="22"/>
+                </w:rPr>
+                <w:t xml:space="preserve"> Demo</w:t>
               </w:r>
             </w:hyperlink>
           </w:p>
@@ -2469,7 +2699,25 @@
                 <w:sz w:val="22"/>
                 <w:szCs w:val="22"/>
               </w:rPr>
-              <w:t>Walk through Zapier demo instructions</w:t>
+              <w:t xml:space="preserve">Walk through </w:t>
+            </w:r>
+            <w:proofErr w:type="spellStart"/>
+            <w:r>
+              <w:rPr>
+                <w:rFonts w:ascii="Calibri" w:hAnsi="Calibri"/>
+                <w:sz w:val="22"/>
+                <w:szCs w:val="22"/>
+              </w:rPr>
+              <w:t>Zapier</w:t>
+            </w:r>
+            <w:proofErr w:type="spellEnd"/>
+            <w:r>
+              <w:rPr>
+                <w:rFonts w:ascii="Calibri" w:hAnsi="Calibri"/>
+                <w:sz w:val="22"/>
+                <w:szCs w:val="22"/>
+              </w:rPr>
+              <w:t xml:space="preserve"> demo instructions</w:t>
             </w:r>
           </w:p>
         </w:tc>
@@ -2506,8 +2754,36 @@
                 <w:sz w:val="22"/>
                 <w:szCs w:val="22"/>
               </w:rPr>
-              <w:t>To show off the power of Web Hooks I'm going to connect to a third party service called Zapier to send a tweet to my twitter account when a web job is kicked off.</w:t>
-            </w:r>
+              <w:t xml:space="preserve">To show off the power of Web Hooks I'm going to connect to a third party service called </w:t>
+            </w:r>
+            <w:proofErr w:type="spellStart"/>
+            <w:r>
+              <w:rPr>
+                <w:rFonts w:ascii="Calibri" w:hAnsi="Calibri"/>
+                <w:sz w:val="22"/>
+                <w:szCs w:val="22"/>
+              </w:rPr>
+              <w:t>Zapier</w:t>
+            </w:r>
+            <w:proofErr w:type="spellEnd"/>
+            <w:r>
+              <w:rPr>
+                <w:rFonts w:ascii="Calibri" w:hAnsi="Calibri"/>
+                <w:sz w:val="22"/>
+                <w:szCs w:val="22"/>
+              </w:rPr>
+              <w:t xml:space="preserve"> to send a tweet to my twitter account when a web job is kicked </w:t>
+            </w:r>
+            <w:proofErr w:type="gramStart"/>
+            <w:r>
+              <w:rPr>
+                <w:rFonts w:ascii="Calibri" w:hAnsi="Calibri"/>
+                <w:sz w:val="22"/>
+                <w:szCs w:val="22"/>
+              </w:rPr>
+              <w:t>off.</w:t>
+            </w:r>
+            <w:proofErr w:type="gramEnd"/>
           </w:p>
         </w:tc>
       </w:tr>
@@ -2644,8 +2920,18 @@
                 <w:sz w:val="22"/>
                 <w:szCs w:val="22"/>
               </w:rPr>
-              <w:t>Click Site Extensions.</w:t>
-            </w:r>
+              <w:t xml:space="preserve">Click Site </w:t>
+            </w:r>
+            <w:proofErr w:type="gramStart"/>
+            <w:r>
+              <w:rPr>
+                <w:rFonts w:ascii="Calibri" w:hAnsi="Calibri"/>
+                <w:sz w:val="22"/>
+                <w:szCs w:val="22"/>
+              </w:rPr>
+              <w:t>Extensions.</w:t>
+            </w:r>
+            <w:proofErr w:type="gramEnd"/>
           </w:p>
         </w:tc>
         <w:tc>
@@ -2681,16 +2967,18 @@
                 <w:sz w:val="22"/>
                 <w:szCs w:val="22"/>
               </w:rPr>
-              <w:t>Site Extensions are a very interesting part of Kudu. It enables a developer to extend the Azure platform with administration panels, new language support, or add</w:t>
-            </w:r>
-            <w:r>
-              <w:rPr>
-                <w:rFonts w:ascii="Calibri" w:hAnsi="Calibri"/>
-                <w:sz w:val="22"/>
-                <w:szCs w:val="22"/>
-              </w:rPr>
-              <w:t>itional platform features.</w:t>
-            </w:r>
+              <w:t xml:space="preserve">Site Extensions are a very interesting part of Kudu. It enables a developer to extend the Azure platform with administration panels, new language support, or additional platform </w:t>
+            </w:r>
+            <w:proofErr w:type="gramStart"/>
+            <w:r>
+              <w:rPr>
+                <w:rFonts w:ascii="Calibri" w:hAnsi="Calibri"/>
+                <w:sz w:val="22"/>
+                <w:szCs w:val="22"/>
+              </w:rPr>
+              <w:t>features.</w:t>
+            </w:r>
+            <w:proofErr w:type="gramEnd"/>
           </w:p>
         </w:tc>
       </w:tr>
@@ -2724,6 +3012,7 @@
               <w:rPr>
                 <w:noProof/>
               </w:rPr>
+              <w:lastRenderedPageBreak/>
               <w:drawing>
                 <wp:inline distT="0" distB="0" distL="0" distR="0">
                   <wp:extent cx="5753100" cy="1470660"/>
@@ -2827,15 +3116,7 @@
                 <w:sz w:val="22"/>
                 <w:szCs w:val="22"/>
               </w:rPr>
-              <w:t>Click on Gallery</w:t>
-            </w:r>
-            <w:r>
-              <w:rPr>
-                <w:rFonts w:ascii="Calibri" w:hAnsi="Calibri"/>
-                <w:sz w:val="22"/>
-                <w:szCs w:val="22"/>
-              </w:rPr>
-              <w:t xml:space="preserve">. </w:t>
+              <w:t xml:space="preserve">Click on Gallery. </w:t>
             </w:r>
           </w:p>
         </w:tc>
@@ -2872,8 +3153,18 @@
                 <w:sz w:val="22"/>
                 <w:szCs w:val="22"/>
               </w:rPr>
-              <w:t>Site Extensions can be both pre-installed (First-Party Microsoft &amp; Partner Extensions) and Community Extensions (Third-Party Extensions) which are available in the Gallery.</w:t>
-            </w:r>
+              <w:t xml:space="preserve">Site Extensions can be both pre-installed (First-Party Microsoft &amp; Partner Extensions) and Community Extensions (Third-Party Extensions) which are available in the </w:t>
+            </w:r>
+            <w:proofErr w:type="gramStart"/>
+            <w:r>
+              <w:rPr>
+                <w:rFonts w:ascii="Calibri" w:hAnsi="Calibri"/>
+                <w:sz w:val="22"/>
+                <w:szCs w:val="22"/>
+              </w:rPr>
+              <w:t>Gallery.</w:t>
+            </w:r>
+            <w:proofErr w:type="gramEnd"/>
           </w:p>
         </w:tc>
       </w:tr>
@@ -3048,8 +3339,18 @@
                 <w:sz w:val="22"/>
                 <w:szCs w:val="22"/>
               </w:rPr>
-              <w:t>(You'll have to restart the site)</w:t>
-            </w:r>
+              <w:t xml:space="preserve">(You'll have to restart the </w:t>
+            </w:r>
+            <w:proofErr w:type="gramStart"/>
+            <w:r>
+              <w:rPr>
+                <w:rFonts w:ascii="Calibri" w:hAnsi="Calibri"/>
+                <w:sz w:val="22"/>
+                <w:szCs w:val="22"/>
+              </w:rPr>
+              <w:t>site)</w:t>
+            </w:r>
+            <w:proofErr w:type="gramEnd"/>
           </w:p>
         </w:tc>
         <w:tc>
@@ -3085,15 +3386,39 @@
                 <w:sz w:val="22"/>
                 <w:szCs w:val="22"/>
               </w:rPr>
-              <w:t>We'll add Visual Studio</w:t>
-            </w:r>
-            <w:r>
-              <w:rPr>
-                <w:rFonts w:ascii="Calibri" w:hAnsi="Calibri"/>
-                <w:sz w:val="22"/>
-                <w:szCs w:val="22"/>
-              </w:rPr>
-              <w:t xml:space="preserve"> Online "Monaco" to our website.</w:t>
+              <w:t xml:space="preserve">We'll add Visual Studio Online "Monaco" </w:t>
+            </w:r>
+            <w:r>
+              <w:rPr>
+                <w:rFonts w:ascii="Calibri" w:hAnsi="Calibri"/>
+                <w:sz w:val="22"/>
+                <w:szCs w:val="22"/>
+              </w:rPr>
+              <w:t>Site Extension to our W</w:t>
+            </w:r>
+            <w:r>
+              <w:rPr>
+                <w:rFonts w:ascii="Calibri" w:hAnsi="Calibri"/>
+                <w:sz w:val="22"/>
+                <w:szCs w:val="22"/>
+              </w:rPr>
+              <w:t>eb</w:t>
+            </w:r>
+            <w:r>
+              <w:rPr>
+                <w:rFonts w:ascii="Calibri" w:hAnsi="Calibri"/>
+                <w:sz w:val="22"/>
+                <w:szCs w:val="22"/>
+              </w:rPr>
+              <w:t xml:space="preserve"> App</w:t>
+            </w:r>
+            <w:r>
+              <w:rPr>
+                <w:rFonts w:ascii="Calibri" w:hAnsi="Calibri"/>
+                <w:sz w:val="22"/>
+                <w:szCs w:val="22"/>
+              </w:rPr>
+              <w:t>.</w:t>
             </w:r>
           </w:p>
         </w:tc>
@@ -3231,15 +3556,7 @@
                 <w:sz w:val="22"/>
                 <w:szCs w:val="22"/>
               </w:rPr>
-              <w:t>Click on t</w:t>
-            </w:r>
-            <w:r>
-              <w:rPr>
-                <w:rFonts w:ascii="Calibri" w:hAnsi="Calibri"/>
-                <w:sz w:val="22"/>
-                <w:szCs w:val="22"/>
-              </w:rPr>
-              <w:t xml:space="preserve">he "Play" button (triangle). </w:t>
+              <w:t xml:space="preserve">Click on the "Play" button (triangle). </w:t>
             </w:r>
           </w:p>
         </w:tc>
@@ -3276,8 +3593,18 @@
                 <w:sz w:val="22"/>
                 <w:szCs w:val="22"/>
               </w:rPr>
-              <w:t>We can launch the Site Extension using the triangular button.</w:t>
-            </w:r>
+              <w:t xml:space="preserve">We can launch the Site Extension using the triangular </w:t>
+            </w:r>
+            <w:proofErr w:type="gramStart"/>
+            <w:r>
+              <w:rPr>
+                <w:rFonts w:ascii="Calibri" w:hAnsi="Calibri"/>
+                <w:sz w:val="22"/>
+                <w:szCs w:val="22"/>
+              </w:rPr>
+              <w:t>button.</w:t>
+            </w:r>
+            <w:proofErr w:type="gramEnd"/>
           </w:p>
         </w:tc>
       </w:tr>
@@ -3311,6 +3638,7 @@
               <w:rPr>
                 <w:noProof/>
               </w:rPr>
+              <w:lastRenderedPageBreak/>
               <w:drawing>
                 <wp:inline distT="0" distB="0" distL="0" distR="0">
                   <wp:extent cx="5715000" cy="3002280"/>
@@ -3414,7 +3742,43 @@
                 <w:sz w:val="22"/>
                 <w:szCs w:val="22"/>
               </w:rPr>
-              <w:t>Click into the app_data &gt; jobs &gt; triggered &gt; EasyPSWebJob &gt; run.ps1</w:t>
+              <w:t xml:space="preserve">Click into the </w:t>
+            </w:r>
+            <w:proofErr w:type="spellStart"/>
+            <w:r>
+              <w:rPr>
+                <w:rFonts w:ascii="Calibri" w:hAnsi="Calibri"/>
+                <w:sz w:val="22"/>
+                <w:szCs w:val="22"/>
+              </w:rPr>
+              <w:t>app_data</w:t>
+            </w:r>
+            <w:proofErr w:type="spellEnd"/>
+            <w:r>
+              <w:rPr>
+                <w:rFonts w:ascii="Calibri" w:hAnsi="Calibri"/>
+                <w:sz w:val="22"/>
+                <w:szCs w:val="22"/>
+              </w:rPr>
+              <w:t xml:space="preserve"> &gt; jobs &gt; triggered &gt; </w:t>
+            </w:r>
+            <w:proofErr w:type="spellStart"/>
+            <w:r>
+              <w:rPr>
+                <w:rFonts w:ascii="Calibri" w:hAnsi="Calibri"/>
+                <w:sz w:val="22"/>
+                <w:szCs w:val="22"/>
+              </w:rPr>
+              <w:t>EasyPSWebJob</w:t>
+            </w:r>
+            <w:proofErr w:type="spellEnd"/>
+            <w:r>
+              <w:rPr>
+                <w:rFonts w:ascii="Calibri" w:hAnsi="Calibri"/>
+                <w:sz w:val="22"/>
+                <w:szCs w:val="22"/>
+              </w:rPr>
+              <w:t xml:space="preserve"> &gt; run.ps1</w:t>
             </w:r>
           </w:p>
         </w:tc>
@@ -3451,15 +3815,33 @@
                 <w:sz w:val="22"/>
                 <w:szCs w:val="22"/>
               </w:rPr>
-              <w:t>Monaco is the Visual Studio Online editor which allows us to modify our public site directly from the internet. This is an awesome feature, but with great power c</w:t>
-            </w:r>
-            <w:r>
-              <w:rPr>
-                <w:rFonts w:ascii="Calibri" w:hAnsi="Calibri"/>
-                <w:sz w:val="22"/>
-                <w:szCs w:val="22"/>
-              </w:rPr>
-              <w:t>omes great responsibility. Use it wisely to avoid downtime on production websites.</w:t>
+              <w:t>Monaco is the Visual Studio Online editor which allows us to modify our public site directly from the internet. This is an awesome feature, but with great power comes great responsibility. Use it wisely to avoid downtime</w:t>
+            </w:r>
+            <w:r>
+              <w:rPr>
+                <w:rFonts w:ascii="Calibri" w:hAnsi="Calibri"/>
+                <w:sz w:val="22"/>
+                <w:szCs w:val="22"/>
+              </w:rPr>
+              <w:t xml:space="preserve"> on</w:t>
+            </w:r>
+            <w:bookmarkStart w:id="0" w:name="_GoBack"/>
+            <w:bookmarkEnd w:id="0"/>
+            <w:r>
+              <w:rPr>
+                <w:rFonts w:ascii="Calibri" w:hAnsi="Calibri"/>
+                <w:sz w:val="22"/>
+                <w:szCs w:val="22"/>
+              </w:rPr>
+              <w:t xml:space="preserve"> a production website</w:t>
+            </w:r>
+            <w:r>
+              <w:rPr>
+                <w:rFonts w:ascii="Calibri" w:hAnsi="Calibri"/>
+                <w:sz w:val="22"/>
+                <w:szCs w:val="22"/>
+              </w:rPr>
+              <w:t>.</w:t>
             </w:r>
           </w:p>
         </w:tc>
@@ -3653,8 +4035,36 @@
                 <w:sz w:val="22"/>
                 <w:szCs w:val="22"/>
               </w:rPr>
-              <w:t>You can upload your own site extensions, these are packaged using the NuGet Packaging format.</w:t>
-            </w:r>
+              <w:t xml:space="preserve">You can upload your own site extensions, these are packaged using the </w:t>
+            </w:r>
+            <w:proofErr w:type="spellStart"/>
+            <w:r>
+              <w:rPr>
+                <w:rFonts w:ascii="Calibri" w:hAnsi="Calibri"/>
+                <w:sz w:val="22"/>
+                <w:szCs w:val="22"/>
+              </w:rPr>
+              <w:t>NuGet</w:t>
+            </w:r>
+            <w:proofErr w:type="spellEnd"/>
+            <w:r>
+              <w:rPr>
+                <w:rFonts w:ascii="Calibri" w:hAnsi="Calibri"/>
+                <w:sz w:val="22"/>
+                <w:szCs w:val="22"/>
+              </w:rPr>
+              <w:t xml:space="preserve"> Packaging </w:t>
+            </w:r>
+            <w:proofErr w:type="gramStart"/>
+            <w:r>
+              <w:rPr>
+                <w:rFonts w:ascii="Calibri" w:hAnsi="Calibri"/>
+                <w:sz w:val="22"/>
+                <w:szCs w:val="22"/>
+              </w:rPr>
+              <w:t>format.</w:t>
+            </w:r>
+            <w:proofErr w:type="gramEnd"/>
           </w:p>
         </w:tc>
       </w:tr>
@@ -3698,6 +4108,7 @@
           <w:sz w:val="22"/>
           <w:szCs w:val="22"/>
         </w:rPr>
+        <w:lastRenderedPageBreak/>
         <w:t> </w:t>
       </w:r>
     </w:p>
@@ -4766,7 +5177,6 @@
     <w:name w:val="Normal (Web)"/>
     <w:basedOn w:val="Normal"/>
     <w:uiPriority w:val="99"/>
-    <w:semiHidden/>
     <w:unhideWhenUsed/>
     <w:pPr>
       <w:spacing w:before="100" w:beforeAutospacing="1" w:after="100" w:afterAutospacing="1"/>

</xml_diff>